<commit_message>
Terminado formulario creación proyecto y sus validaciones
</commit_message>
<xml_diff>
--- a/otros/Inicidencias Honcizek.docx
+++ b/otros/Inicidencias Honcizek.docx
@@ -99,24 +99,6 @@
           <w:sz w:val="24"/>
         </w:rPr>
         <w:t>(no se alinean con el texto)</w:t>
-      </w:r>
-    </w:p>
-    <w:p>
-      <w:pPr>
-        <w:pStyle w:val="Prrafodelista"/>
-        <w:numPr>
-          <w:ilvl w:val="0"/>
-          <w:numId w:val="1"/>
-        </w:numPr>
-        <w:rPr>
-          <w:sz w:val="24"/>
-        </w:rPr>
-      </w:pPr>
-      <w:r>
-        <w:rPr>
-          <w:sz w:val="24"/>
-        </w:rPr>
-        <w:t>Quitar hora de las fechas</w:t>
       </w:r>
       <w:bookmarkStart w:id="0" w:name="_GoBack"/>
       <w:bookmarkEnd w:id="0"/>

</xml_diff>